<commit_message>
created css and html for site plan
</commit_message>
<xml_diff>
--- a/Finished/elevator-pitchLukeHymas.docx
+++ b/Finished/elevator-pitchLukeHymas.docx
@@ -4,64 +4,7 @@
   <w:body>
     <w:p>
       <w:r>
-        <w:t xml:space="preserve">Would you like a personal </w:t>
-      </w:r>
-      <w:r>
-        <w:t>experience with the wedding planner for your personal event? I</w:t>
-      </w:r>
-      <w:r>
-        <w:t xml:space="preserve"> would like to </w:t>
-      </w:r>
-      <w:r>
-        <w:t xml:space="preserve">give my sister’s start up business </w:t>
-      </w:r>
-      <w:r>
-        <w:t>a website platform</w:t>
-      </w:r>
-      <w:r>
-        <w:t xml:space="preserve">. This site will contain information about </w:t>
-      </w:r>
-      <w:r>
-        <w:t>Swatch</w:t>
-      </w:r>
-      <w:r>
-        <w:t xml:space="preserve"> Events and their</w:t>
-      </w:r>
-      <w:r>
-        <w:t xml:space="preserve"> services and make it appealing</w:t>
-      </w:r>
-      <w:r>
-        <w:t xml:space="preserve"> through the </w:t>
-      </w:r>
-      <w:r>
-        <w:t>personalness</w:t>
-      </w:r>
-      <w:r>
-        <w:t>.</w:t>
-      </w:r>
-      <w:r>
-        <w:t xml:space="preserve"> The site will provide potential clients with a good understanding of my sister</w:t>
-      </w:r>
-      <w:r>
-        <w:t xml:space="preserve"> and the effort she will put into her services.</w:t>
-      </w:r>
-      <w:r>
-        <w:t xml:space="preserve"> </w:t>
-      </w:r>
-      <w:r>
-        <w:t xml:space="preserve">The website will give this </w:t>
-      </w:r>
-      <w:r>
-        <w:t>brand-new</w:t>
-      </w:r>
-      <w:r>
-        <w:t xml:space="preserve"> company a professional and clean look that instils trust in the clients. </w:t>
-      </w:r>
-      <w:r>
-        <w:t xml:space="preserve">There will be ways to contact the business and </w:t>
-      </w:r>
-      <w:r>
-        <w:t>to select their services.</w:t>
+        <w:t>Would you like a personal experience with the wedding planner for your personal event? I would like to give my sister’s start up business a website platform. This site will contain information about Swatch Events and their services and make it appealing through the personalness. The site will provide potential clients with a good understanding of my sister and the effort she will put into her services. The website will give this brand-new company a professional and clean look that instils trust in the clients. There will be ways to contact the business and to select their services.</w:t>
       </w:r>
     </w:p>
     <w:p/>

</xml_diff>